<commit_message>
final for today all is good
</commit_message>
<xml_diff>
--- a/פערים במערכת.docx
+++ b/פערים במערכת.docx
@@ -44,7 +44,6 @@
             <w:pPr>
               <w:bidi/>
               <w:rPr>
-                <w:rFonts w:hint="cs"/>
                 <w:b/>
                 <w:bCs/>
                 <w:rtl/>
@@ -69,7 +68,6 @@
             <w:pPr>
               <w:bidi/>
               <w:rPr>
-                <w:rFonts w:hint="cs"/>
                 <w:b/>
                 <w:bCs/>
                 <w:rtl/>
@@ -94,7 +92,6 @@
             <w:pPr>
               <w:bidi/>
               <w:rPr>
-                <w:rFonts w:hint="cs"/>
                 <w:b/>
                 <w:bCs/>
                 <w:rtl/>
@@ -119,7 +116,6 @@
             <w:pPr>
               <w:bidi/>
               <w:rPr>
-                <w:rFonts w:hint="cs"/>
                 <w:b/>
                 <w:bCs/>
                 <w:rtl/>
@@ -144,7 +140,6 @@
             <w:pPr>
               <w:bidi/>
               <w:rPr>
-                <w:rFonts w:hint="cs"/>
                 <w:b/>
                 <w:bCs/>
                 <w:rtl/>
@@ -169,7 +164,6 @@
             <w:pPr>
               <w:bidi/>
               <w:rPr>
-                <w:rFonts w:hint="cs"/>
                 <w:b/>
                 <w:bCs/>
                 <w:rtl/>
@@ -191,12 +185,12 @@
         <w:tc>
           <w:tcPr>
             <w:tcW w:w="518" w:type="dxa"/>
-          </w:tcPr>
-          <w:p>
-            <w:pPr>
-              <w:bidi/>
-              <w:rPr>
-                <w:rFonts w:hint="cs"/>
+            <w:shd w:val="clear" w:color="auto" w:fill="A8D08D" w:themeFill="accent6" w:themeFillTint="99"/>
+          </w:tcPr>
+          <w:p>
+            <w:pPr>
+              <w:bidi/>
+              <w:rPr>
                 <w:b/>
                 <w:bCs/>
                 <w:rtl/>
@@ -216,12 +210,12 @@
         <w:tc>
           <w:tcPr>
             <w:tcW w:w="3168" w:type="dxa"/>
-          </w:tcPr>
-          <w:p>
-            <w:pPr>
-              <w:bidi/>
-              <w:rPr>
-                <w:rFonts w:hint="cs"/>
+            <w:shd w:val="clear" w:color="auto" w:fill="A8D08D" w:themeFill="accent6" w:themeFillTint="99"/>
+          </w:tcPr>
+          <w:p>
+            <w:pPr>
+              <w:bidi/>
+              <w:rPr>
                 <w:rtl/>
               </w:rPr>
             </w:pPr>
@@ -237,12 +231,12 @@
         <w:tc>
           <w:tcPr>
             <w:tcW w:w="1001" w:type="dxa"/>
-          </w:tcPr>
-          <w:p>
-            <w:pPr>
-              <w:bidi/>
-              <w:rPr>
-                <w:rFonts w:hint="cs"/>
+            <w:shd w:val="clear" w:color="auto" w:fill="A8D08D" w:themeFill="accent6" w:themeFillTint="99"/>
+          </w:tcPr>
+          <w:p>
+            <w:pPr>
+              <w:bidi/>
+              <w:rPr>
                 <w:rtl/>
               </w:rPr>
             </w:pPr>
@@ -257,12 +251,12 @@
         <w:tc>
           <w:tcPr>
             <w:tcW w:w="1620" w:type="dxa"/>
-          </w:tcPr>
-          <w:p>
-            <w:pPr>
-              <w:bidi/>
-              <w:rPr>
-                <w:rFonts w:hint="cs"/>
+            <w:shd w:val="clear" w:color="auto" w:fill="A8D08D" w:themeFill="accent6" w:themeFillTint="99"/>
+          </w:tcPr>
+          <w:p>
+            <w:pPr>
+              <w:bidi/>
+              <w:rPr>
                 <w:rtl/>
               </w:rPr>
             </w:pPr>
@@ -271,12 +265,12 @@
         <w:tc>
           <w:tcPr>
             <w:tcW w:w="1562" w:type="dxa"/>
-          </w:tcPr>
-          <w:p>
-            <w:pPr>
-              <w:bidi/>
-              <w:rPr>
-                <w:rFonts w:hint="cs"/>
+            <w:shd w:val="clear" w:color="auto" w:fill="A8D08D" w:themeFill="accent6" w:themeFillTint="99"/>
+          </w:tcPr>
+          <w:p>
+            <w:pPr>
+              <w:bidi/>
+              <w:rPr>
                 <w:rtl/>
               </w:rPr>
             </w:pPr>
@@ -285,12 +279,12 @@
         <w:tc>
           <w:tcPr>
             <w:tcW w:w="1481" w:type="dxa"/>
-          </w:tcPr>
-          <w:p>
-            <w:pPr>
-              <w:bidi/>
-              <w:rPr>
-                <w:rFonts w:hint="cs"/>
+            <w:shd w:val="clear" w:color="auto" w:fill="A8D08D" w:themeFill="accent6" w:themeFillTint="99"/>
+          </w:tcPr>
+          <w:p>
+            <w:pPr>
+              <w:bidi/>
+              <w:rPr>
                 <w:rtl/>
               </w:rPr>
             </w:pPr>
@@ -313,7 +307,6 @@
             <w:pPr>
               <w:bidi/>
               <w:rPr>
-                <w:rFonts w:hint="cs"/>
                 <w:b/>
                 <w:bCs/>
                 <w:rtl/>
@@ -338,7 +331,6 @@
             <w:pPr>
               <w:bidi/>
               <w:rPr>
-                <w:rFonts w:hint="cs"/>
                 <w:rtl/>
               </w:rPr>
             </w:pPr>
@@ -359,7 +351,6 @@
             <w:pPr>
               <w:bidi/>
               <w:rPr>
-                <w:rFonts w:hint="cs"/>
                 <w:rtl/>
               </w:rPr>
             </w:pPr>
@@ -379,7 +370,6 @@
             <w:pPr>
               <w:bidi/>
               <w:rPr>
-                <w:rFonts w:hint="cs"/>
                 <w:rtl/>
               </w:rPr>
             </w:pPr>
@@ -393,7 +383,6 @@
             <w:pPr>
               <w:bidi/>
               <w:rPr>
-                <w:rFonts w:hint="cs"/>
                 <w:rtl/>
               </w:rPr>
             </w:pPr>
@@ -407,7 +396,6 @@
             <w:pPr>
               <w:bidi/>
               <w:rPr>
-                <w:rFonts w:hint="cs"/>
                 <w:rtl/>
               </w:rPr>
             </w:pPr>
@@ -430,7 +418,6 @@
             <w:pPr>
               <w:bidi/>
               <w:rPr>
-                <w:rFonts w:hint="cs"/>
                 <w:b/>
                 <w:bCs/>
                 <w:rtl/>
@@ -455,7 +442,6 @@
             <w:pPr>
               <w:bidi/>
               <w:rPr>
-                <w:rFonts w:hint="cs"/>
                 <w:rtl/>
               </w:rPr>
             </w:pPr>
@@ -489,7 +475,6 @@
             <w:pPr>
               <w:bidi/>
               <w:rPr>
-                <w:rFonts w:hint="cs"/>
                 <w:rtl/>
               </w:rPr>
             </w:pPr>
@@ -509,7 +494,6 @@
             <w:pPr>
               <w:bidi/>
               <w:rPr>
-                <w:rFonts w:hint="cs"/>
                 <w:rtl/>
               </w:rPr>
             </w:pPr>
@@ -523,7 +507,6 @@
             <w:pPr>
               <w:bidi/>
               <w:rPr>
-                <w:rFonts w:hint="cs"/>
                 <w:rtl/>
               </w:rPr>
             </w:pPr>
@@ -537,7 +520,6 @@
             <w:pPr>
               <w:bidi/>
               <w:rPr>
-                <w:rFonts w:hint="cs"/>
                 <w:rtl/>
               </w:rPr>
             </w:pPr>
@@ -560,7 +542,6 @@
             <w:pPr>
               <w:bidi/>
               <w:rPr>
-                <w:rFonts w:hint="cs"/>
                 <w:b/>
                 <w:bCs/>
                 <w:rtl/>
@@ -585,7 +566,6 @@
             <w:pPr>
               <w:bidi/>
               <w:rPr>
-                <w:rFonts w:hint="cs"/>
                 <w:rtl/>
               </w:rPr>
             </w:pPr>
@@ -619,7 +599,6 @@
             <w:pPr>
               <w:bidi/>
               <w:rPr>
-                <w:rFonts w:hint="cs"/>
                 <w:rtl/>
               </w:rPr>
             </w:pPr>
@@ -639,7 +618,6 @@
             <w:pPr>
               <w:bidi/>
               <w:rPr>
-                <w:rFonts w:hint="cs"/>
                 <w:rtl/>
               </w:rPr>
             </w:pPr>
@@ -653,7 +631,6 @@
             <w:pPr>
               <w:bidi/>
               <w:rPr>
-                <w:rFonts w:hint="cs"/>
                 <w:rtl/>
               </w:rPr>
             </w:pPr>
@@ -667,7 +644,6 @@
             <w:pPr>
               <w:bidi/>
               <w:rPr>
-                <w:rFonts w:hint="cs"/>
                 <w:rtl/>
               </w:rPr>
             </w:pPr>
@@ -690,7 +666,6 @@
             <w:pPr>
               <w:bidi/>
               <w:rPr>
-                <w:rFonts w:hint="cs"/>
                 <w:b/>
                 <w:bCs/>
                 <w:rtl/>
@@ -715,7 +690,6 @@
             <w:pPr>
               <w:bidi/>
               <w:rPr>
-                <w:rFonts w:hint="cs"/>
                 <w:rtl/>
               </w:rPr>
             </w:pPr>
@@ -775,7 +749,6 @@
             <w:pPr>
               <w:bidi/>
               <w:rPr>
-                <w:rFonts w:hint="cs"/>
                 <w:rtl/>
               </w:rPr>
             </w:pPr>
@@ -795,7 +768,6 @@
             <w:pPr>
               <w:bidi/>
               <w:rPr>
-                <w:rFonts w:hint="cs"/>
                 <w:rtl/>
               </w:rPr>
             </w:pPr>
@@ -809,7 +781,6 @@
             <w:pPr>
               <w:bidi/>
               <w:rPr>
-                <w:rFonts w:hint="cs"/>
                 <w:rtl/>
               </w:rPr>
             </w:pPr>
@@ -822,10 +793,6 @@
           <w:p>
             <w:pPr>
               <w:bidi/>
-              <w:rPr>
-                <w:rFonts w:hint="cs"/>
-                <w:rtl/>
-              </w:rPr>
             </w:pPr>
             <w:r>
               <w:rPr>
@@ -846,7 +813,6 @@
             <w:pPr>
               <w:bidi/>
               <w:rPr>
-                <w:rFonts w:hint="cs"/>
                 <w:b/>
                 <w:bCs/>
                 <w:rtl/>
@@ -871,7 +837,6 @@
             <w:pPr>
               <w:bidi/>
               <w:rPr>
-                <w:rFonts w:hint="cs"/>
                 <w:rtl/>
               </w:rPr>
             </w:pPr>
@@ -993,7 +958,6 @@
             <w:pPr>
               <w:bidi/>
               <w:rPr>
-                <w:rFonts w:hint="cs"/>
                 <w:rtl/>
               </w:rPr>
             </w:pPr>
@@ -1013,7 +977,6 @@
             <w:pPr>
               <w:bidi/>
               <w:rPr>
-                <w:rFonts w:hint="cs"/>
                 <w:rtl/>
               </w:rPr>
             </w:pPr>
@@ -1027,7 +990,6 @@
             <w:pPr>
               <w:bidi/>
               <w:rPr>
-                <w:rFonts w:hint="cs"/>
                 <w:rtl/>
               </w:rPr>
             </w:pPr>
@@ -1041,7 +1003,6 @@
             <w:pPr>
               <w:bidi/>
               <w:rPr>
-                <w:rFonts w:hint="cs"/>
                 <w:rtl/>
               </w:rPr>
             </w:pPr>
@@ -1064,7 +1025,6 @@
             <w:pPr>
               <w:bidi/>
               <w:rPr>
-                <w:rFonts w:hint="cs"/>
                 <w:b/>
                 <w:bCs/>
                 <w:rtl/>
@@ -1089,7 +1049,6 @@
             <w:pPr>
               <w:bidi/>
               <w:rPr>
-                <w:rFonts w:hint="cs"/>
                 <w:rtl/>
               </w:rPr>
             </w:pPr>
@@ -1149,7 +1108,6 @@
             <w:pPr>
               <w:bidi/>
               <w:rPr>
-                <w:rFonts w:hint="cs"/>
                 <w:rtl/>
               </w:rPr>
             </w:pPr>
@@ -1163,7 +1121,6 @@
             <w:pPr>
               <w:bidi/>
               <w:rPr>
-                <w:rFonts w:hint="cs"/>
                 <w:rtl/>
               </w:rPr>
             </w:pPr>
@@ -1183,7 +1140,6 @@
             <w:pPr>
               <w:bidi/>
               <w:rPr>
-                <w:rFonts w:hint="cs"/>
                 <w:rtl/>
               </w:rPr>
             </w:pPr>
@@ -1197,7 +1153,6 @@
             <w:pPr>
               <w:bidi/>
               <w:rPr>
-                <w:rFonts w:hint="cs"/>
                 <w:rtl/>
               </w:rPr>
             </w:pPr>
@@ -1220,7 +1175,6 @@
             <w:pPr>
               <w:bidi/>
               <w:rPr>
-                <w:rFonts w:hint="cs"/>
                 <w:b/>
                 <w:bCs/>
                 <w:rtl/>
@@ -1245,7 +1199,6 @@
             <w:pPr>
               <w:bidi/>
               <w:rPr>
-                <w:rFonts w:hint="cs"/>
                 <w:rtl/>
               </w:rPr>
             </w:pPr>
@@ -1291,7 +1244,6 @@
             <w:pPr>
               <w:bidi/>
               <w:rPr>
-                <w:rFonts w:hint="cs"/>
                 <w:rtl/>
               </w:rPr>
             </w:pPr>
@@ -1305,7 +1257,6 @@
             <w:pPr>
               <w:bidi/>
               <w:rPr>
-                <w:rFonts w:hint="cs"/>
                 <w:rtl/>
               </w:rPr>
             </w:pPr>
@@ -1325,7 +1276,6 @@
             <w:pPr>
               <w:bidi/>
               <w:rPr>
-                <w:rFonts w:hint="cs"/>
                 <w:rtl/>
               </w:rPr>
             </w:pPr>
@@ -1339,7 +1289,6 @@
             <w:pPr>
               <w:bidi/>
               <w:rPr>
-                <w:rFonts w:hint="cs"/>
                 <w:rtl/>
               </w:rPr>
             </w:pPr>
@@ -1362,7 +1311,6 @@
             <w:pPr>
               <w:bidi/>
               <w:rPr>
-                <w:rFonts w:hint="cs"/>
                 <w:b/>
                 <w:bCs/>
                 <w:rtl/>
@@ -1387,7 +1335,6 @@
             <w:pPr>
               <w:bidi/>
               <w:rPr>
-                <w:rFonts w:hint="cs"/>
                 <w:rtl/>
               </w:rPr>
             </w:pPr>
@@ -1408,7 +1355,6 @@
             <w:pPr>
               <w:bidi/>
               <w:rPr>
-                <w:rFonts w:hint="cs"/>
                 <w:rtl/>
               </w:rPr>
             </w:pPr>
@@ -1422,7 +1368,6 @@
             <w:pPr>
               <w:bidi/>
               <w:rPr>
-                <w:rFonts w:hint="cs"/>
                 <w:rtl/>
               </w:rPr>
             </w:pPr>
@@ -1442,7 +1387,6 @@
             <w:pPr>
               <w:bidi/>
               <w:rPr>
-                <w:rFonts w:hint="cs"/>
                 <w:rtl/>
               </w:rPr>
             </w:pPr>
@@ -1456,7 +1400,6 @@
             <w:pPr>
               <w:bidi/>
               <w:rPr>
-                <w:rFonts w:hint="cs"/>
                 <w:rtl/>
               </w:rPr>
             </w:pPr>
@@ -1479,7 +1422,6 @@
             <w:pPr>
               <w:bidi/>
               <w:rPr>
-                <w:rFonts w:hint="cs"/>
                 <w:b/>
                 <w:bCs/>
                 <w:rtl/>
@@ -1504,7 +1446,6 @@
             <w:pPr>
               <w:bidi/>
               <w:rPr>
-                <w:rFonts w:hint="cs"/>
                 <w:rtl/>
               </w:rPr>
             </w:pPr>
@@ -1525,7 +1466,6 @@
             <w:pPr>
               <w:bidi/>
               <w:rPr>
-                <w:rFonts w:hint="cs"/>
                 <w:rtl/>
               </w:rPr>
             </w:pPr>
@@ -1539,7 +1479,6 @@
             <w:pPr>
               <w:bidi/>
               <w:rPr>
-                <w:rFonts w:hint="cs"/>
                 <w:rtl/>
               </w:rPr>
             </w:pPr>
@@ -1559,7 +1498,6 @@
             <w:pPr>
               <w:bidi/>
               <w:rPr>
-                <w:rFonts w:hint="cs"/>
                 <w:rtl/>
               </w:rPr>
             </w:pPr>
@@ -1573,7 +1511,6 @@
             <w:pPr>
               <w:bidi/>
               <w:rPr>
-                <w:rFonts w:hint="cs"/>
                 <w:rtl/>
               </w:rPr>
             </w:pPr>
@@ -1591,9 +1528,6 @@
     <w:p>
       <w:pPr>
         <w:bidi/>
-        <w:rPr>
-          <w:rFonts w:hint="cs"/>
-        </w:rPr>
       </w:pPr>
     </w:p>
     <w:sectPr>

</xml_diff>